<commit_message>
Suggested revisions to the questionnaire
</commit_message>
<xml_diff>
--- a/questionnaire/questionaire_mail_001.docx
+++ b/questionnaire/questionaire_mail_001.docx
@@ -139,6 +139,14 @@
         </w:rPr>
         <w:t>If you already know that you will bring your laptop, let us know.</w:t>
       </w:r>
+      <w:ins w:id="0" w:author="William Denney" w:date="2024-03-06T09:59:00Z">
+        <w:r>
+          <w:rPr>
+            <w:lang w:val="en-GB"/>
+          </w:rPr>
+          <w:t xml:space="preserve">  It is preferred for as many people as possible to have their laptops at the course.</w:t>
+        </w:r>
+      </w:ins>
     </w:p>
     <w:p>
       <w:pPr>
@@ -311,7 +319,29 @@
         <w:rPr>
           <w:lang w:val="en-GB"/>
         </w:rPr>
-        <w:t>nlmiXr2</w:t>
+        <w:t>nlmi</w:t>
+      </w:r>
+      <w:ins w:id="1" w:author="William Denney" w:date="2024-03-06T09:57:00Z">
+        <w:r>
+          <w:rPr>
+            <w:lang w:val="en-GB"/>
+          </w:rPr>
+          <w:t>x</w:t>
+        </w:r>
+      </w:ins>
+      <w:del w:id="2" w:author="William Denney" w:date="2024-03-06T09:57:00Z">
+        <w:r>
+          <w:rPr>
+            <w:lang w:val="en-GB"/>
+          </w:rPr>
+          <w:delText>X</w:delText>
+        </w:r>
+      </w:del>
+      <w:r>
+        <w:rPr>
+          <w:lang w:val="en-GB"/>
+        </w:rPr>
+        <w:t>r2</w:t>
       </w:r>
       <w:r>
         <w:rPr>
@@ -419,6 +449,14 @@
         </w:rPr>
         <w:t>s</w:t>
       </w:r>
+      <w:ins w:id="3" w:author="William Denney" w:date="2024-03-06T09:57:00Z">
+        <w:r>
+          <w:rPr>
+            <w:lang w:val="en-GB"/>
+          </w:rPr>
+          <w:t xml:space="preserve"> with concepts like clearance and volume of distribution</w:t>
+        </w:r>
+      </w:ins>
       <w:r>
         <w:rPr>
           <w:lang w:val="en-GB"/>
@@ -488,28 +526,170 @@
           <w:numId w:val="1"/>
         </w:numPr>
         <w:rPr>
-          <w:i/>
-          <w:iCs/>
-          <w:lang w:val="en-GB"/>
-        </w:rPr>
-      </w:pPr>
-      <w:r>
-        <w:rPr>
-          <w:lang w:val="en-GB"/>
-        </w:rPr>
-        <w:t xml:space="preserve">What is your experience level for the </w:t>
-      </w:r>
-      <w:r>
-        <w:rPr>
-          <w:lang w:val="en-GB"/>
-        </w:rPr>
-        <w:t>PK/PD</w:t>
-      </w:r>
-      <w:r>
-        <w:rPr>
-          <w:lang w:val="en-GB"/>
-        </w:rPr>
-        <w:t xml:space="preserve"> of drugs? </w:t>
+          <w:ins w:id="4" w:author="William Denney" w:date="2024-03-06T09:57:00Z"/>
+          <w:i/>
+          <w:iCs/>
+          <w:lang w:val="en-GB"/>
+        </w:rPr>
+      </w:pPr>
+      <w:ins w:id="5" w:author="William Denney" w:date="2024-03-06T09:57:00Z">
+        <w:r>
+          <w:rPr>
+            <w:lang w:val="en-GB"/>
+          </w:rPr>
+          <w:t>What is your experience level for concepts o</w:t>
+        </w:r>
+      </w:ins>
+      <w:ins w:id="6" w:author="William Denney" w:date="2024-03-06T09:58:00Z">
+        <w:r>
+          <w:rPr>
+            <w:lang w:val="en-GB"/>
+          </w:rPr>
+          <w:t>f noncompartmental analysis</w:t>
+        </w:r>
+        <w:r>
+          <w:rPr>
+            <w:lang w:val="en-GB"/>
+          </w:rPr>
+          <w:t xml:space="preserve"> (NCA)</w:t>
+        </w:r>
+        <w:r>
+          <w:rPr>
+            <w:lang w:val="en-GB"/>
+          </w:rPr>
+          <w:t>?</w:t>
+        </w:r>
+        <w:r>
+          <w:rPr>
+            <w:i/>
+            <w:iCs/>
+            <w:lang w:val="en-GB"/>
+          </w:rPr>
+          <w:t xml:space="preserve">  </w:t>
+        </w:r>
+        <w:r>
+          <w:rPr>
+            <w:i/>
+            <w:iCs/>
+            <w:lang w:val="en-GB"/>
+          </w:rPr>
+          <w:t>Beginner</w:t>
+        </w:r>
+        <w:r>
+          <w:rPr>
+            <w:i/>
+            <w:iCs/>
+            <w:lang w:val="en-GB"/>
+          </w:rPr>
+          <w:t>,</w:t>
+        </w:r>
+        <w:r>
+          <w:rPr>
+            <w:i/>
+            <w:iCs/>
+            <w:lang w:val="en-GB"/>
+          </w:rPr>
+          <w:t xml:space="preserve"> intermediate</w:t>
+        </w:r>
+        <w:r>
+          <w:rPr>
+            <w:i/>
+            <w:iCs/>
+            <w:lang w:val="en-GB"/>
+          </w:rPr>
+          <w:t xml:space="preserve"> or </w:t>
+        </w:r>
+        <w:r>
+          <w:rPr>
+            <w:i/>
+            <w:iCs/>
+            <w:lang w:val="en-GB"/>
+          </w:rPr>
+          <w:t>advanced</w:t>
+        </w:r>
+      </w:ins>
+    </w:p>
+    <w:p>
+      <w:pPr>
+        <w:pStyle w:val="ListParagraph"/>
+        <w:numPr>
+          <w:ilvl w:val="0"/>
+          <w:numId w:val="1"/>
+        </w:numPr>
+        <w:rPr>
+          <w:ins w:id="7" w:author="William Denney" w:date="2024-03-06T09:58:00Z"/>
+          <w:i/>
+          <w:iCs/>
+          <w:lang w:val="en-GB"/>
+        </w:rPr>
+      </w:pPr>
+      <w:ins w:id="8" w:author="William Denney" w:date="2024-03-06T09:58:00Z">
+        <w:r>
+          <w:rPr>
+            <w:lang w:val="en-GB"/>
+          </w:rPr>
+          <w:t>What is your experience level for performing NCA with the R package PKNCA?</w:t>
+        </w:r>
+        <w:r>
+          <w:rPr>
+            <w:i/>
+            <w:iCs/>
+            <w:lang w:val="en-GB"/>
+          </w:rPr>
+          <w:t xml:space="preserve">  Beginner</w:t>
+        </w:r>
+        <w:r>
+          <w:rPr>
+            <w:i/>
+            <w:iCs/>
+            <w:lang w:val="en-GB"/>
+          </w:rPr>
+          <w:t>,</w:t>
+        </w:r>
+        <w:r>
+          <w:rPr>
+            <w:i/>
+            <w:iCs/>
+            <w:lang w:val="en-GB"/>
+          </w:rPr>
+          <w:t xml:space="preserve"> intermediate</w:t>
+        </w:r>
+        <w:r>
+          <w:rPr>
+            <w:i/>
+            <w:iCs/>
+            <w:lang w:val="en-GB"/>
+          </w:rPr>
+          <w:t xml:space="preserve"> or </w:t>
+        </w:r>
+        <w:r>
+          <w:rPr>
+            <w:i/>
+            <w:iCs/>
+            <w:lang w:val="en-GB"/>
+          </w:rPr>
+          <w:t>advanced</w:t>
+        </w:r>
+      </w:ins>
+    </w:p>
+    <w:p>
+      <w:pPr>
+        <w:pStyle w:val="ListParagraph"/>
+        <w:numPr>
+          <w:ilvl w:val="0"/>
+          <w:numId w:val="1"/>
+        </w:numPr>
+        <w:rPr>
+          <w:i/>
+          <w:iCs/>
+          <w:lang w:val="en-GB"/>
+        </w:rPr>
+      </w:pPr>
+      <w:r>
+        <w:rPr>
+          <w:lang w:val="en-GB"/>
+        </w:rPr>
+        <w:t xml:space="preserve">What is your experience level for the PK/PD of drugs? </w:t>
       </w:r>
       <w:r>
         <w:rPr>
@@ -579,13 +759,13 @@
           <w:lang w:val="en-GB"/>
         </w:rPr>
       </w:pPr>
-      <w:commentRangeStart w:id="0"/>
-      <w:commentRangeEnd w:id="0"/>
+      <w:commentRangeStart w:id="9"/>
+      <w:commentRangeEnd w:id="9"/>
       <w:r>
         <w:rPr>
           <w:rStyle w:val="CommentReference"/>
         </w:rPr>
-        <w:commentReference w:id="0"/>
+        <w:commentReference w:id="9"/>
       </w:r>
     </w:p>
     <w:p>
@@ -727,7 +907,7 @@
 
 <file path=word/comments.xml><?xml version="1.0" encoding="utf-8"?>
 <w:comments xmlns:wpc="http://schemas.microsoft.com/office/word/2010/wordprocessingCanvas" xmlns:cx="http://schemas.microsoft.com/office/drawing/2014/chartex" xmlns:cx1="http://schemas.microsoft.com/office/drawing/2015/9/8/chartex" xmlns:cx2="http://schemas.microsoft.com/office/drawing/2015/10/21/chartex" xmlns:cx3="http://schemas.microsoft.com/office/drawing/2016/5/9/chartex" xmlns:cx4="http://schemas.microsoft.com/office/drawing/2016/5/10/chartex" xmlns:cx5="http://schemas.microsoft.com/office/drawing/2016/5/11/chartex" xmlns:cx6="http://schemas.microsoft.com/office/drawing/2016/5/12/chartex" xmlns:cx7="http://schemas.microsoft.com/office/drawing/2016/5/13/chartex" xmlns:cx8="http://schemas.microsoft.com/office/drawing/2016/5/14/chartex" xmlns:mc="http://schemas.openxmlformats.org/markup-compatibility/2006" xmlns:aink="http://schemas.microsoft.com/office/drawing/2016/ink" xmlns:am3d="http://schemas.microsoft.com/office/drawing/2017/model3d" xmlns:o="urn:schemas-microsoft-com:office:office" xmlns:oel="http://schemas.microsoft.com/office/2019/extlst" xmlns:r="http://schemas.openxmlformats.org/officeDocument/2006/relationships" xmlns:m="http://schemas.openxmlformats.org/officeDocument/2006/math" xmlns:v="urn:schemas-microsoft-com:vml" xmlns:wp14="http://schemas.microsoft.com/office/word/2010/wordprocessingDrawing" xmlns:wp="http://schemas.openxmlformats.org/drawingml/2006/wordprocessingDrawing" xmlns:w10="urn:schemas-microsoft-com:office:word" xmlns:w="http://schemas.openxmlformats.org/wordprocessingml/2006/main" xmlns:w14="http://schemas.microsoft.com/office/word/2010/wordml" xmlns:w15="http://schemas.microsoft.com/office/word/2012/wordml" xmlns:w16cex="http://schemas.microsoft.com/office/word/2018/wordml/cex" xmlns:w16cid="http://schemas.microsoft.com/office/word/2016/wordml/cid" xmlns:w16="http://schemas.microsoft.com/office/word/2018/wordml" xmlns:w16sdtdh="http://schemas.microsoft.com/office/word/2020/wordml/sdtdatahash" xmlns:w16se="http://schemas.microsoft.com/office/word/2015/wordml/symex" xmlns:wpg="http://schemas.microsoft.com/office/word/2010/wordprocessingGroup" xmlns:wpi="http://schemas.microsoft.com/office/word/2010/wordprocessingInk" xmlns:wne="http://schemas.microsoft.com/office/word/2006/wordml" xmlns:wps="http://schemas.microsoft.com/office/word/2010/wordprocessingShape" mc:Ignorable="w14 w15 w16se w16cid w16 w16cex w16sdtdh wp14">
-  <w:comment w:id="0" w:author="Anne Keunecke" w:date="2024-02-27T16:14:00Z" w:initials="AK">
+  <w:comment w:id="9" w:author="Anne Keunecke" w:date="2024-02-27T16:14:00Z" w:initials="AK">
     <w:p>
       <w:pPr>
         <w:pStyle w:val="CommentText"/>
@@ -886,6 +1066,9 @@
 
 <file path=word/people.xml><?xml version="1.0" encoding="utf-8"?>
 <w15:people xmlns:wpc="http://schemas.microsoft.com/office/word/2010/wordprocessingCanvas" xmlns:cx="http://schemas.microsoft.com/office/drawing/2014/chartex" xmlns:cx1="http://schemas.microsoft.com/office/drawing/2015/9/8/chartex" xmlns:cx2="http://schemas.microsoft.com/office/drawing/2015/10/21/chartex" xmlns:cx3="http://schemas.microsoft.com/office/drawing/2016/5/9/chartex" xmlns:cx4="http://schemas.microsoft.com/office/drawing/2016/5/10/chartex" xmlns:cx5="http://schemas.microsoft.com/office/drawing/2016/5/11/chartex" xmlns:cx6="http://schemas.microsoft.com/office/drawing/2016/5/12/chartex" xmlns:cx7="http://schemas.microsoft.com/office/drawing/2016/5/13/chartex" xmlns:cx8="http://schemas.microsoft.com/office/drawing/2016/5/14/chartex" xmlns:mc="http://schemas.openxmlformats.org/markup-compatibility/2006" xmlns:aink="http://schemas.microsoft.com/office/drawing/2016/ink" xmlns:am3d="http://schemas.microsoft.com/office/drawing/2017/model3d" xmlns:o="urn:schemas-microsoft-com:office:office" xmlns:oel="http://schemas.microsoft.com/office/2019/extlst" xmlns:r="http://schemas.openxmlformats.org/officeDocument/2006/relationships" xmlns:m="http://schemas.openxmlformats.org/officeDocument/2006/math" xmlns:v="urn:schemas-microsoft-com:vml" xmlns:wp14="http://schemas.microsoft.com/office/word/2010/wordprocessingDrawing" xmlns:wp="http://schemas.openxmlformats.org/drawingml/2006/wordprocessingDrawing" xmlns:w10="urn:schemas-microsoft-com:office:word" xmlns:w="http://schemas.openxmlformats.org/wordprocessingml/2006/main" xmlns:w14="http://schemas.microsoft.com/office/word/2010/wordml" xmlns:w15="http://schemas.microsoft.com/office/word/2012/wordml" xmlns:w16cex="http://schemas.microsoft.com/office/word/2018/wordml/cex" xmlns:w16cid="http://schemas.microsoft.com/office/word/2016/wordml/cid" xmlns:w16="http://schemas.microsoft.com/office/word/2018/wordml" xmlns:w16sdtdh="http://schemas.microsoft.com/office/word/2020/wordml/sdtdatahash" xmlns:w16se="http://schemas.microsoft.com/office/word/2015/wordml/symex" xmlns:wpg="http://schemas.microsoft.com/office/word/2010/wordprocessingGroup" xmlns:wpi="http://schemas.microsoft.com/office/word/2010/wordprocessingInk" xmlns:wne="http://schemas.microsoft.com/office/word/2006/wordml" xmlns:wps="http://schemas.microsoft.com/office/word/2010/wordprocessingShape" mc:Ignorable="w14 w15 w16se w16cid w16 w16cex w16sdtdh wp14">
+  <w15:person w15:author="William Denney">
+    <w15:presenceInfo w15:providerId="Windows Live" w15:userId="54f9953026f4004a"/>
+  </w15:person>
   <w15:person w15:author="Anne Keunecke">
     <w15:presenceInfo w15:providerId="AD" w15:userId="S::a.keunecke@lapp.nl::f1b3df08-2926-44ff-a1b9-35d425fa98a5"/>
   </w15:person>
@@ -1397,6 +1580,16 @@
       <w:szCs w:val="20"/>
     </w:rPr>
   </w:style>
+  <w:style w:type="paragraph" w:styleId="Revision">
+    <w:name w:val="Revision"/>
+    <w:hidden/>
+    <w:uiPriority w:val="99"/>
+    <w:semiHidden/>
+    <w:rsid w:val="00CC611B"/>
+    <w:pPr>
+      <w:spacing w:after="0" w:line="240" w:lineRule="auto"/>
+    </w:pPr>
+  </w:style>
 </w:styles>
 </file>
 

</xml_diff>

<commit_message>
Update with discussion review
</commit_message>
<xml_diff>
--- a/questionnaire/questionaire_mail_001.docx
+++ b/questionnaire/questionaire_mail_001.docx
@@ -58,18 +58,8 @@
           <w:iCs/>
           <w:lang w:val="en-GB"/>
         </w:rPr>
-        <w:t xml:space="preserve">An interactive train-the-trainer course on PKPD exploration and pharmacometrics problem solving using open-source tools including nlmixr2, PKNCA and </w:t>
-      </w:r>
-      <w:proofErr w:type="spellStart"/>
-      <w:r>
-        <w:rPr>
-          <w:i/>
-          <w:iCs/>
-          <w:lang w:val="en-GB"/>
-        </w:rPr>
-        <w:t>ShinyMixR</w:t>
-      </w:r>
-      <w:proofErr w:type="spellEnd"/>
+        <w:t>An interactive train-the-trainer course on PKPD exploration and pharmacometrics problem solving using open-source tools including nlmixr2, PKNCA and ShinyMixR</w:t>
+      </w:r>
       <w:r>
         <w:rPr>
           <w:i/>
@@ -139,14 +129,12 @@
         </w:rPr>
         <w:t>If you already know that you will bring your laptop, let us know.</w:t>
       </w:r>
-      <w:ins w:id="0" w:author="William Denney" w:date="2024-03-06T09:59:00Z">
-        <w:r>
-          <w:rPr>
-            <w:lang w:val="en-GB"/>
-          </w:rPr>
-          <w:t xml:space="preserve">  It is preferred for as many people as possible to have their laptops at the course.</w:t>
-        </w:r>
-      </w:ins>
+      <w:r>
+        <w:rPr>
+          <w:lang w:val="en-GB"/>
+        </w:rPr>
+        <w:t xml:space="preserve">  It is preferred for as many people as possible to have their laptops at the course.</w:t>
+      </w:r>
     </w:p>
     <w:p>
       <w:pPr>
@@ -160,13 +148,6 @@
         </w:rPr>
         <w:t>To optimize the learning experience, we would like to assign the groups based on your experience level related to the topics of the course. Could you please indicate your experience level below by selecting one option?</w:t>
       </w:r>
-    </w:p>
-    <w:p>
-      <w:pPr>
-        <w:rPr>
-          <w:lang w:val="en-GB"/>
-        </w:rPr>
-      </w:pPr>
     </w:p>
     <w:p>
       <w:pPr>
@@ -321,22 +302,12 @@
         </w:rPr>
         <w:t>nlmi</w:t>
       </w:r>
-      <w:ins w:id="1" w:author="William Denney" w:date="2024-03-06T09:57:00Z">
-        <w:r>
-          <w:rPr>
-            <w:lang w:val="en-GB"/>
-          </w:rPr>
-          <w:t>x</w:t>
-        </w:r>
-      </w:ins>
-      <w:del w:id="2" w:author="William Denney" w:date="2024-03-06T09:57:00Z">
-        <w:r>
-          <w:rPr>
-            <w:lang w:val="en-GB"/>
-          </w:rPr>
-          <w:delText>X</w:delText>
-        </w:r>
-      </w:del>
+      <w:r>
+        <w:rPr>
+          <w:lang w:val="en-GB"/>
+        </w:rPr>
+        <w:t>x</w:t>
+      </w:r>
       <w:r>
         <w:rPr>
           <w:lang w:val="en-GB"/>
@@ -449,14 +420,12 @@
         </w:rPr>
         <w:t>s</w:t>
       </w:r>
-      <w:ins w:id="3" w:author="William Denney" w:date="2024-03-06T09:57:00Z">
-        <w:r>
-          <w:rPr>
-            <w:lang w:val="en-GB"/>
-          </w:rPr>
-          <w:t xml:space="preserve"> with concepts like clearance and volume of distribution</w:t>
-        </w:r>
-      </w:ins>
+      <w:r>
+        <w:rPr>
+          <w:lang w:val="en-GB"/>
+        </w:rPr>
+        <w:t xml:space="preserve"> with concepts like clearance and volume of distribution</w:t>
+      </w:r>
       <w:r>
         <w:rPr>
           <w:lang w:val="en-GB"/>
@@ -526,88 +495,69 @@
           <w:numId w:val="1"/>
         </w:numPr>
         <w:rPr>
-          <w:ins w:id="4" w:author="William Denney" w:date="2024-03-06T09:57:00Z"/>
-          <w:i/>
-          <w:iCs/>
-          <w:lang w:val="en-GB"/>
-        </w:rPr>
-      </w:pPr>
-      <w:ins w:id="5" w:author="William Denney" w:date="2024-03-06T09:57:00Z">
-        <w:r>
-          <w:rPr>
-            <w:lang w:val="en-GB"/>
-          </w:rPr>
-          <w:t>What is your experience level for concepts o</w:t>
-        </w:r>
-      </w:ins>
-      <w:ins w:id="6" w:author="William Denney" w:date="2024-03-06T09:58:00Z">
-        <w:r>
-          <w:rPr>
-            <w:lang w:val="en-GB"/>
-          </w:rPr>
-          <w:t>f noncompartmental analysis</w:t>
-        </w:r>
-        <w:r>
-          <w:rPr>
-            <w:lang w:val="en-GB"/>
-          </w:rPr>
-          <w:t xml:space="preserve"> (NCA)</w:t>
-        </w:r>
-        <w:r>
-          <w:rPr>
-            <w:lang w:val="en-GB"/>
-          </w:rPr>
-          <w:t>?</w:t>
-        </w:r>
-        <w:r>
-          <w:rPr>
-            <w:i/>
-            <w:iCs/>
-            <w:lang w:val="en-GB"/>
-          </w:rPr>
-          <w:t xml:space="preserve">  </w:t>
-        </w:r>
-        <w:r>
-          <w:rPr>
-            <w:i/>
-            <w:iCs/>
-            <w:lang w:val="en-GB"/>
-          </w:rPr>
-          <w:t>Beginner</w:t>
-        </w:r>
-        <w:r>
-          <w:rPr>
-            <w:i/>
-            <w:iCs/>
-            <w:lang w:val="en-GB"/>
-          </w:rPr>
-          <w:t>,</w:t>
-        </w:r>
-        <w:r>
-          <w:rPr>
-            <w:i/>
-            <w:iCs/>
-            <w:lang w:val="en-GB"/>
-          </w:rPr>
-          <w:t xml:space="preserve"> intermediate</w:t>
-        </w:r>
-        <w:r>
-          <w:rPr>
-            <w:i/>
-            <w:iCs/>
-            <w:lang w:val="en-GB"/>
-          </w:rPr>
-          <w:t xml:space="preserve"> or </w:t>
-        </w:r>
-        <w:r>
-          <w:rPr>
-            <w:i/>
-            <w:iCs/>
-            <w:lang w:val="en-GB"/>
-          </w:rPr>
-          <w:t>advanced</w:t>
-        </w:r>
-      </w:ins>
+          <w:i/>
+          <w:iCs/>
+          <w:lang w:val="en-GB"/>
+        </w:rPr>
+      </w:pPr>
+      <w:r>
+        <w:rPr>
+          <w:lang w:val="en-GB"/>
+        </w:rPr>
+        <w:t>What is your experience level for concepts of noncompartmental analysis</w:t>
+      </w:r>
+      <w:r>
+        <w:rPr>
+          <w:lang w:val="en-GB"/>
+        </w:rPr>
+        <w:t xml:space="preserve"> (NCA)</w:t>
+      </w:r>
+      <w:r>
+        <w:rPr>
+          <w:lang w:val="en-GB"/>
+        </w:rPr>
+        <w:t>?</w:t>
+      </w:r>
+      <w:r>
+        <w:rPr>
+          <w:i/>
+          <w:iCs/>
+          <w:lang w:val="en-GB"/>
+        </w:rPr>
+        <w:t xml:space="preserve">  Beginner</w:t>
+      </w:r>
+      <w:r>
+        <w:rPr>
+          <w:i/>
+          <w:iCs/>
+          <w:lang w:val="en-GB"/>
+        </w:rPr>
+        <w:t>,</w:t>
+      </w:r>
+      <w:r>
+        <w:rPr>
+          <w:i/>
+          <w:iCs/>
+          <w:lang w:val="en-GB"/>
+        </w:rPr>
+        <w:t xml:space="preserve"> intermediate</w:t>
+      </w:r>
+      <w:r>
+        <w:rPr>
+          <w:i/>
+          <w:iCs/>
+          <w:lang w:val="en-GB"/>
+        </w:rPr>
+        <w:t xml:space="preserve"> or </w:t>
+      </w:r>
+      <w:r>
+        <w:rPr>
+          <w:i/>
+          <w:iCs/>
+          <w:lang w:val="en-GB"/>
+        </w:rPr>
+        <w:t>advanced</w:t>
+      </w:r>
     </w:p>
     <w:p>
       <w:pPr>
@@ -617,60 +567,57 @@
           <w:numId w:val="1"/>
         </w:numPr>
         <w:rPr>
-          <w:ins w:id="7" w:author="William Denney" w:date="2024-03-06T09:58:00Z"/>
-          <w:i/>
-          <w:iCs/>
-          <w:lang w:val="en-GB"/>
-        </w:rPr>
-      </w:pPr>
-      <w:ins w:id="8" w:author="William Denney" w:date="2024-03-06T09:58:00Z">
-        <w:r>
-          <w:rPr>
-            <w:lang w:val="en-GB"/>
-          </w:rPr>
-          <w:t>What is your experience level for performing NCA with the R package PKNCA?</w:t>
-        </w:r>
-        <w:r>
-          <w:rPr>
-            <w:i/>
-            <w:iCs/>
-            <w:lang w:val="en-GB"/>
-          </w:rPr>
-          <w:t xml:space="preserve">  Beginner</w:t>
-        </w:r>
-        <w:r>
-          <w:rPr>
-            <w:i/>
-            <w:iCs/>
-            <w:lang w:val="en-GB"/>
-          </w:rPr>
-          <w:t>,</w:t>
-        </w:r>
-        <w:r>
-          <w:rPr>
-            <w:i/>
-            <w:iCs/>
-            <w:lang w:val="en-GB"/>
-          </w:rPr>
-          <w:t xml:space="preserve"> intermediate</w:t>
-        </w:r>
-        <w:r>
-          <w:rPr>
-            <w:i/>
-            <w:iCs/>
-            <w:lang w:val="en-GB"/>
-          </w:rPr>
-          <w:t xml:space="preserve"> or </w:t>
-        </w:r>
-        <w:r>
-          <w:rPr>
-            <w:i/>
-            <w:iCs/>
-            <w:lang w:val="en-GB"/>
-          </w:rPr>
-          <w:t>advanced</w:t>
-        </w:r>
-      </w:ins>
+          <w:i/>
+          <w:iCs/>
+          <w:lang w:val="en-GB"/>
+        </w:rPr>
+      </w:pPr>
+      <w:r>
+        <w:rPr>
+          <w:lang w:val="en-GB"/>
+        </w:rPr>
+        <w:t>What is your experience level for performing NCA with the R package PKNCA?</w:t>
+      </w:r>
+      <w:r>
+        <w:rPr>
+          <w:i/>
+          <w:iCs/>
+          <w:lang w:val="en-GB"/>
+        </w:rPr>
+        <w:t xml:space="preserve">  Beginner</w:t>
+      </w:r>
+      <w:r>
+        <w:rPr>
+          <w:i/>
+          <w:iCs/>
+          <w:lang w:val="en-GB"/>
+        </w:rPr>
+        <w:t>,</w:t>
+      </w:r>
+      <w:r>
+        <w:rPr>
+          <w:i/>
+          <w:iCs/>
+          <w:lang w:val="en-GB"/>
+        </w:rPr>
+        <w:t xml:space="preserve"> intermediate</w:t>
+      </w:r>
+      <w:r>
+        <w:rPr>
+          <w:i/>
+          <w:iCs/>
+          <w:lang w:val="en-GB"/>
+        </w:rPr>
+        <w:t xml:space="preserve"> or </w:t>
+      </w:r>
+      <w:r>
+        <w:rPr>
+          <w:i/>
+          <w:iCs/>
+          <w:lang w:val="en-GB"/>
+        </w:rPr>
+        <w:t>advanced</w:t>
+      </w:r>
     </w:p>
     <w:p>
       <w:pPr>
@@ -742,34 +689,6 @@
     </w:p>
     <w:p>
       <w:pPr>
-        <w:pStyle w:val="ListParagraph"/>
-        <w:rPr>
-          <w:i/>
-          <w:iCs/>
-          <w:lang w:val="en-GB"/>
-        </w:rPr>
-      </w:pPr>
-    </w:p>
-    <w:p>
-      <w:pPr>
-        <w:pStyle w:val="ListParagraph"/>
-        <w:rPr>
-          <w:i/>
-          <w:iCs/>
-          <w:lang w:val="en-GB"/>
-        </w:rPr>
-      </w:pPr>
-      <w:commentRangeStart w:id="9"/>
-      <w:commentRangeEnd w:id="9"/>
-      <w:r>
-        <w:rPr>
-          <w:rStyle w:val="CommentReference"/>
-        </w:rPr>
-        <w:commentReference w:id="9"/>
-      </w:r>
-    </w:p>
-    <w:p>
-      <w:pPr>
         <w:rPr>
           <w:lang w:val="en-US"/>
         </w:rPr>
@@ -796,7 +715,19 @@
         <w:rPr>
           <w:lang w:val="en-US"/>
         </w:rPr>
-        <w:t xml:space="preserve">practical details. We look forward to meeting you in person in </w:t>
+        <w:t xml:space="preserve">practical details. </w:t>
+      </w:r>
+      <w:r>
+        <w:rPr>
+          <w:lang w:val="en-US"/>
+        </w:rPr>
+        <w:t xml:space="preserve">To participate with your laptop, installation of nlmixr2, PKNCA, ShinyMixR, babelmixr2, and tidyverse will be required. </w:t>
+      </w:r>
+      <w:r>
+        <w:rPr>
+          <w:lang w:val="en-US"/>
+        </w:rPr>
+        <w:t xml:space="preserve">We look forward to meeting you in person in </w:t>
       </w:r>
       <w:r>
         <w:rPr>
@@ -903,45 +834,6 @@
     </w:sectPr>
   </w:body>
 </w:document>
-</file>
-
-<file path=word/comments.xml><?xml version="1.0" encoding="utf-8"?>
-<w:comments xmlns:wpc="http://schemas.microsoft.com/office/word/2010/wordprocessingCanvas" xmlns:cx="http://schemas.microsoft.com/office/drawing/2014/chartex" xmlns:cx1="http://schemas.microsoft.com/office/drawing/2015/9/8/chartex" xmlns:cx2="http://schemas.microsoft.com/office/drawing/2015/10/21/chartex" xmlns:cx3="http://schemas.microsoft.com/office/drawing/2016/5/9/chartex" xmlns:cx4="http://schemas.microsoft.com/office/drawing/2016/5/10/chartex" xmlns:cx5="http://schemas.microsoft.com/office/drawing/2016/5/11/chartex" xmlns:cx6="http://schemas.microsoft.com/office/drawing/2016/5/12/chartex" xmlns:cx7="http://schemas.microsoft.com/office/drawing/2016/5/13/chartex" xmlns:cx8="http://schemas.microsoft.com/office/drawing/2016/5/14/chartex" xmlns:mc="http://schemas.openxmlformats.org/markup-compatibility/2006" xmlns:aink="http://schemas.microsoft.com/office/drawing/2016/ink" xmlns:am3d="http://schemas.microsoft.com/office/drawing/2017/model3d" xmlns:o="urn:schemas-microsoft-com:office:office" xmlns:oel="http://schemas.microsoft.com/office/2019/extlst" xmlns:r="http://schemas.openxmlformats.org/officeDocument/2006/relationships" xmlns:m="http://schemas.openxmlformats.org/officeDocument/2006/math" xmlns:v="urn:schemas-microsoft-com:vml" xmlns:wp14="http://schemas.microsoft.com/office/word/2010/wordprocessingDrawing" xmlns:wp="http://schemas.openxmlformats.org/drawingml/2006/wordprocessingDrawing" xmlns:w10="urn:schemas-microsoft-com:office:word" xmlns:w="http://schemas.openxmlformats.org/wordprocessingml/2006/main" xmlns:w14="http://schemas.microsoft.com/office/word/2010/wordml" xmlns:w15="http://schemas.microsoft.com/office/word/2012/wordml" xmlns:w16cex="http://schemas.microsoft.com/office/word/2018/wordml/cex" xmlns:w16cid="http://schemas.microsoft.com/office/word/2016/wordml/cid" xmlns:w16="http://schemas.microsoft.com/office/word/2018/wordml" xmlns:w16sdtdh="http://schemas.microsoft.com/office/word/2020/wordml/sdtdatahash" xmlns:w16se="http://schemas.microsoft.com/office/word/2015/wordml/symex" xmlns:wpg="http://schemas.microsoft.com/office/word/2010/wordprocessingGroup" xmlns:wpi="http://schemas.microsoft.com/office/word/2010/wordprocessingInk" xmlns:wne="http://schemas.microsoft.com/office/word/2006/wordml" xmlns:wps="http://schemas.microsoft.com/office/word/2010/wordprocessingShape" mc:Ignorable="w14 w15 w16se w16cid w16 w16cex w16sdtdh wp14">
-  <w:comment w:id="9" w:author="Anne Keunecke" w:date="2024-02-27T16:14:00Z" w:initials="AK">
-    <w:p>
-      <w:pPr>
-        <w:pStyle w:val="CommentText"/>
-      </w:pPr>
-      <w:r>
-        <w:rPr>
-          <w:rStyle w:val="CommentReference"/>
-        </w:rPr>
-        <w:annotationRef/>
-      </w:r>
-      <w:r>
-        <w:t>Do we have any recommended reading?</w:t>
-      </w:r>
-    </w:p>
-  </w:comment>
-</w:comments>
-</file>
-
-<file path=word/commentsExtended.xml><?xml version="1.0" encoding="utf-8"?>
-<w15:commentsEx xmlns:wpc="http://schemas.microsoft.com/office/word/2010/wordprocessingCanvas" xmlns:cx="http://schemas.microsoft.com/office/drawing/2014/chartex" xmlns:cx1="http://schemas.microsoft.com/office/drawing/2015/9/8/chartex" xmlns:cx2="http://schemas.microsoft.com/office/drawing/2015/10/21/chartex" xmlns:cx3="http://schemas.microsoft.com/office/drawing/2016/5/9/chartex" xmlns:cx4="http://schemas.microsoft.com/office/drawing/2016/5/10/chartex" xmlns:cx5="http://schemas.microsoft.com/office/drawing/2016/5/11/chartex" xmlns:cx6="http://schemas.microsoft.com/office/drawing/2016/5/12/chartex" xmlns:cx7="http://schemas.microsoft.com/office/drawing/2016/5/13/chartex" xmlns:cx8="http://schemas.microsoft.com/office/drawing/2016/5/14/chartex" xmlns:mc="http://schemas.openxmlformats.org/markup-compatibility/2006" xmlns:aink="http://schemas.microsoft.com/office/drawing/2016/ink" xmlns:am3d="http://schemas.microsoft.com/office/drawing/2017/model3d" xmlns:o="urn:schemas-microsoft-com:office:office" xmlns:oel="http://schemas.microsoft.com/office/2019/extlst" xmlns:r="http://schemas.openxmlformats.org/officeDocument/2006/relationships" xmlns:m="http://schemas.openxmlformats.org/officeDocument/2006/math" xmlns:v="urn:schemas-microsoft-com:vml" xmlns:wp14="http://schemas.microsoft.com/office/word/2010/wordprocessingDrawing" xmlns:wp="http://schemas.openxmlformats.org/drawingml/2006/wordprocessingDrawing" xmlns:w10="urn:schemas-microsoft-com:office:word" xmlns:w="http://schemas.openxmlformats.org/wordprocessingml/2006/main" xmlns:w14="http://schemas.microsoft.com/office/word/2010/wordml" xmlns:w15="http://schemas.microsoft.com/office/word/2012/wordml" xmlns:w16cex="http://schemas.microsoft.com/office/word/2018/wordml/cex" xmlns:w16cid="http://schemas.microsoft.com/office/word/2016/wordml/cid" xmlns:w16="http://schemas.microsoft.com/office/word/2018/wordml" xmlns:w16sdtdh="http://schemas.microsoft.com/office/word/2020/wordml/sdtdatahash" xmlns:w16se="http://schemas.microsoft.com/office/word/2015/wordml/symex" xmlns:wpg="http://schemas.microsoft.com/office/word/2010/wordprocessingGroup" xmlns:wpi="http://schemas.microsoft.com/office/word/2010/wordprocessingInk" xmlns:wne="http://schemas.microsoft.com/office/word/2006/wordml" xmlns:wps="http://schemas.microsoft.com/office/word/2010/wordprocessingShape" mc:Ignorable="w14 w15 w16se w16cid w16 w16cex w16sdtdh wp14">
-  <w15:commentEx w15:paraId="57C49901" w15:done="0"/>
-</w15:commentsEx>
-</file>
-
-<file path=word/commentsExtensible.xml><?xml version="1.0" encoding="utf-8"?>
-<w16cex:commentsExtensible xmlns:wpc="http://schemas.microsoft.com/office/word/2010/wordprocessingCanvas" xmlns:cx="http://schemas.microsoft.com/office/drawing/2014/chartex" xmlns:cx1="http://schemas.microsoft.com/office/drawing/2015/9/8/chartex" xmlns:cx2="http://schemas.microsoft.com/office/drawing/2015/10/21/chartex" xmlns:cx3="http://schemas.microsoft.com/office/drawing/2016/5/9/chartex" xmlns:cx4="http://schemas.microsoft.com/office/drawing/2016/5/10/chartex" xmlns:cx5="http://schemas.microsoft.com/office/drawing/2016/5/11/chartex" xmlns:cx6="http://schemas.microsoft.com/office/drawing/2016/5/12/chartex" xmlns:cx7="http://schemas.microsoft.com/office/drawing/2016/5/13/chartex" xmlns:cx8="http://schemas.microsoft.com/office/drawing/2016/5/14/chartex" xmlns:cr="http://schemas.microsoft.com/office/comments/2020/reactions" xmlns:mc="http://schemas.openxmlformats.org/markup-compatibility/2006" xmlns:aink="http://schemas.microsoft.com/office/drawing/2016/ink" xmlns:am3d="http://schemas.microsoft.com/office/drawing/2017/model3d" xmlns:o="urn:schemas-microsoft-com:office:office" xmlns:oel="http://schemas.microsoft.com/office/2019/extlst" xmlns:r="http://schemas.openxmlformats.org/officeDocument/2006/relationships" xmlns:m="http://schemas.openxmlformats.org/officeDocument/2006/math" xmlns:v="urn:schemas-microsoft-com:vml" xmlns:wp14="http://schemas.microsoft.com/office/word/2010/wordprocessingDrawing" xmlns:wp="http://schemas.openxmlformats.org/drawingml/2006/wordprocessingDrawing" xmlns:w10="urn:schemas-microsoft-com:office:word" xmlns:w="http://schemas.openxmlformats.org/wordprocessingml/2006/main" xmlns:w14="http://schemas.microsoft.com/office/word/2010/wordml" xmlns:w15="http://schemas.microsoft.com/office/word/2012/wordml" xmlns:w16cex="http://schemas.microsoft.com/office/word/2018/wordml/cex" xmlns:w16cid="http://schemas.microsoft.com/office/word/2016/wordml/cid" xmlns:w16="http://schemas.microsoft.com/office/word/2018/wordml" xmlns:w16sdtdh="http://schemas.microsoft.com/office/word/2020/wordml/sdtdatahash" xmlns:w16se="http://schemas.microsoft.com/office/word/2015/wordml/symex" xmlns:wpg="http://schemas.microsoft.com/office/word/2010/wordprocessingGroup" xmlns:wpi="http://schemas.microsoft.com/office/word/2010/wordprocessingInk" xmlns:wne="http://schemas.microsoft.com/office/word/2006/wordml" xmlns:wps="http://schemas.microsoft.com/office/word/2010/wordprocessingShape" mc:Ignorable="w14 w15 w16se w16cid w16 w16cex w16sdtdh cr wp14">
-  <w16cex:commentExtensible w16cex:durableId="2D109F3E" w16cex:dateUtc="2024-02-27T15:14:00Z"/>
-</w16cex:commentsExtensible>
-</file>
-
-<file path=word/commentsIds.xml><?xml version="1.0" encoding="utf-8"?>
-<w16cid:commentsIds xmlns:wpc="http://schemas.microsoft.com/office/word/2010/wordprocessingCanvas" xmlns:cx="http://schemas.microsoft.com/office/drawing/2014/chartex" xmlns:cx1="http://schemas.microsoft.com/office/drawing/2015/9/8/chartex" xmlns:cx2="http://schemas.microsoft.com/office/drawing/2015/10/21/chartex" xmlns:cx3="http://schemas.microsoft.com/office/drawing/2016/5/9/chartex" xmlns:cx4="http://schemas.microsoft.com/office/drawing/2016/5/10/chartex" xmlns:cx5="http://schemas.microsoft.com/office/drawing/2016/5/11/chartex" xmlns:cx6="http://schemas.microsoft.com/office/drawing/2016/5/12/chartex" xmlns:cx7="http://schemas.microsoft.com/office/drawing/2016/5/13/chartex" xmlns:cx8="http://schemas.microsoft.com/office/drawing/2016/5/14/chartex" xmlns:mc="http://schemas.openxmlformats.org/markup-compatibility/2006" xmlns:aink="http://schemas.microsoft.com/office/drawing/2016/ink" xmlns:am3d="http://schemas.microsoft.com/office/drawing/2017/model3d" xmlns:o="urn:schemas-microsoft-com:office:office" xmlns:oel="http://schemas.microsoft.com/office/2019/extlst" xmlns:r="http://schemas.openxmlformats.org/officeDocument/2006/relationships" xmlns:m="http://schemas.openxmlformats.org/officeDocument/2006/math" xmlns:v="urn:schemas-microsoft-com:vml" xmlns:wp14="http://schemas.microsoft.com/office/word/2010/wordprocessingDrawing" xmlns:wp="http://schemas.openxmlformats.org/drawingml/2006/wordprocessingDrawing" xmlns:w10="urn:schemas-microsoft-com:office:word" xmlns:w="http://schemas.openxmlformats.org/wordprocessingml/2006/main" xmlns:w14="http://schemas.microsoft.com/office/word/2010/wordml" xmlns:w15="http://schemas.microsoft.com/office/word/2012/wordml" xmlns:w16cex="http://schemas.microsoft.com/office/word/2018/wordml/cex" xmlns:w16cid="http://schemas.microsoft.com/office/word/2016/wordml/cid" xmlns:w16="http://schemas.microsoft.com/office/word/2018/wordml" xmlns:w16sdtdh="http://schemas.microsoft.com/office/word/2020/wordml/sdtdatahash" xmlns:w16se="http://schemas.microsoft.com/office/word/2015/wordml/symex" xmlns:wpg="http://schemas.microsoft.com/office/word/2010/wordprocessingGroup" xmlns:wpi="http://schemas.microsoft.com/office/word/2010/wordprocessingInk" xmlns:wne="http://schemas.microsoft.com/office/word/2006/wordml" xmlns:wps="http://schemas.microsoft.com/office/word/2010/wordprocessingShape" mc:Ignorable="w14 w15 w16se w16cid w16 w16cex w16sdtdh wp14">
-  <w16cid:commentId w16cid:paraId="57C49901" w16cid:durableId="2D109F3E"/>
-</w16cid:commentsIds>
 </file>
 
 <file path=word/numbering.xml><?xml version="1.0" encoding="utf-8"?>
@@ -1062,17 +954,6 @@
     <w:abstractNumId w:val="0"/>
   </w:num>
 </w:numbering>
-</file>
-
-<file path=word/people.xml><?xml version="1.0" encoding="utf-8"?>
-<w15:people xmlns:wpc="http://schemas.microsoft.com/office/word/2010/wordprocessingCanvas" xmlns:cx="http://schemas.microsoft.com/office/drawing/2014/chartex" xmlns:cx1="http://schemas.microsoft.com/office/drawing/2015/9/8/chartex" xmlns:cx2="http://schemas.microsoft.com/office/drawing/2015/10/21/chartex" xmlns:cx3="http://schemas.microsoft.com/office/drawing/2016/5/9/chartex" xmlns:cx4="http://schemas.microsoft.com/office/drawing/2016/5/10/chartex" xmlns:cx5="http://schemas.microsoft.com/office/drawing/2016/5/11/chartex" xmlns:cx6="http://schemas.microsoft.com/office/drawing/2016/5/12/chartex" xmlns:cx7="http://schemas.microsoft.com/office/drawing/2016/5/13/chartex" xmlns:cx8="http://schemas.microsoft.com/office/drawing/2016/5/14/chartex" xmlns:mc="http://schemas.openxmlformats.org/markup-compatibility/2006" xmlns:aink="http://schemas.microsoft.com/office/drawing/2016/ink" xmlns:am3d="http://schemas.microsoft.com/office/drawing/2017/model3d" xmlns:o="urn:schemas-microsoft-com:office:office" xmlns:oel="http://schemas.microsoft.com/office/2019/extlst" xmlns:r="http://schemas.openxmlformats.org/officeDocument/2006/relationships" xmlns:m="http://schemas.openxmlformats.org/officeDocument/2006/math" xmlns:v="urn:schemas-microsoft-com:vml" xmlns:wp14="http://schemas.microsoft.com/office/word/2010/wordprocessingDrawing" xmlns:wp="http://schemas.openxmlformats.org/drawingml/2006/wordprocessingDrawing" xmlns:w10="urn:schemas-microsoft-com:office:word" xmlns:w="http://schemas.openxmlformats.org/wordprocessingml/2006/main" xmlns:w14="http://schemas.microsoft.com/office/word/2010/wordml" xmlns:w15="http://schemas.microsoft.com/office/word/2012/wordml" xmlns:w16cex="http://schemas.microsoft.com/office/word/2018/wordml/cex" xmlns:w16cid="http://schemas.microsoft.com/office/word/2016/wordml/cid" xmlns:w16="http://schemas.microsoft.com/office/word/2018/wordml" xmlns:w16sdtdh="http://schemas.microsoft.com/office/word/2020/wordml/sdtdatahash" xmlns:w16se="http://schemas.microsoft.com/office/word/2015/wordml/symex" xmlns:wpg="http://schemas.microsoft.com/office/word/2010/wordprocessingGroup" xmlns:wpi="http://schemas.microsoft.com/office/word/2010/wordprocessingInk" xmlns:wne="http://schemas.microsoft.com/office/word/2006/wordml" xmlns:wps="http://schemas.microsoft.com/office/word/2010/wordprocessingShape" mc:Ignorable="w14 w15 w16se w16cid w16 w16cex w16sdtdh wp14">
-  <w15:person w15:author="William Denney">
-    <w15:presenceInfo w15:providerId="Windows Live" w15:userId="54f9953026f4004a"/>
-  </w15:person>
-  <w15:person w15:author="Anne Keunecke">
-    <w15:presenceInfo w15:providerId="AD" w15:userId="S::a.keunecke@lapp.nl::f1b3df08-2926-44ff-a1b9-35d425fa98a5"/>
-  </w15:person>
-</w15:people>
 </file>
 
 <file path=word/styles.xml><?xml version="1.0" encoding="utf-8"?>

</xml_diff>

<commit_message>
Formatting clean-ups, as sent to attendees
</commit_message>
<xml_diff>
--- a/questionnaire/questionaire_mail_001.docx
+++ b/questionnaire/questionaire_mail_001.docx
@@ -1,6 +1,6 @@
 
 <file path=word/document.xml><?xml version="1.0" encoding="utf-8"?>
-<w:document xmlns:wpc="http://schemas.microsoft.com/office/word/2010/wordprocessingCanvas" xmlns:cx="http://schemas.microsoft.com/office/drawing/2014/chartex" xmlns:cx1="http://schemas.microsoft.com/office/drawing/2015/9/8/chartex" xmlns:cx2="http://schemas.microsoft.com/office/drawing/2015/10/21/chartex" xmlns:cx3="http://schemas.microsoft.com/office/drawing/2016/5/9/chartex" xmlns:cx4="http://schemas.microsoft.com/office/drawing/2016/5/10/chartex" xmlns:cx5="http://schemas.microsoft.com/office/drawing/2016/5/11/chartex" xmlns:cx6="http://schemas.microsoft.com/office/drawing/2016/5/12/chartex" xmlns:cx7="http://schemas.microsoft.com/office/drawing/2016/5/13/chartex" xmlns:cx8="http://schemas.microsoft.com/office/drawing/2016/5/14/chartex" xmlns:mc="http://schemas.openxmlformats.org/markup-compatibility/2006" xmlns:aink="http://schemas.microsoft.com/office/drawing/2016/ink" xmlns:am3d="http://schemas.microsoft.com/office/drawing/2017/model3d" xmlns:o="urn:schemas-microsoft-com:office:office" xmlns:oel="http://schemas.microsoft.com/office/2019/extlst" xmlns:r="http://schemas.openxmlformats.org/officeDocument/2006/relationships" xmlns:m="http://schemas.openxmlformats.org/officeDocument/2006/math" xmlns:v="urn:schemas-microsoft-com:vml" xmlns:wp14="http://schemas.microsoft.com/office/word/2010/wordprocessingDrawing" xmlns:wp="http://schemas.openxmlformats.org/drawingml/2006/wordprocessingDrawing" xmlns:w10="urn:schemas-microsoft-com:office:word" xmlns:w="http://schemas.openxmlformats.org/wordprocessingml/2006/main" xmlns:w14="http://schemas.microsoft.com/office/word/2010/wordml" xmlns:w15="http://schemas.microsoft.com/office/word/2012/wordml" xmlns:w16cex="http://schemas.microsoft.com/office/word/2018/wordml/cex" xmlns:w16cid="http://schemas.microsoft.com/office/word/2016/wordml/cid" xmlns:w16="http://schemas.microsoft.com/office/word/2018/wordml" xmlns:w16sdtdh="http://schemas.microsoft.com/office/word/2020/wordml/sdtdatahash" xmlns:w16se="http://schemas.microsoft.com/office/word/2015/wordml/symex" xmlns:wpg="http://schemas.microsoft.com/office/word/2010/wordprocessingGroup" xmlns:wpi="http://schemas.microsoft.com/office/word/2010/wordprocessingInk" xmlns:wne="http://schemas.microsoft.com/office/word/2006/wordml" xmlns:wps="http://schemas.microsoft.com/office/word/2010/wordprocessingShape" mc:Ignorable="w14 w15 w16se w16cid w16 w16cex w16sdtdh wp14">
+<w:document xmlns:wpc="http://schemas.microsoft.com/office/word/2010/wordprocessingCanvas" xmlns:cx="http://schemas.microsoft.com/office/drawing/2014/chartex" xmlns:cx1="http://schemas.microsoft.com/office/drawing/2015/9/8/chartex" xmlns:cx2="http://schemas.microsoft.com/office/drawing/2015/10/21/chartex" xmlns:cx3="http://schemas.microsoft.com/office/drawing/2016/5/9/chartex" xmlns:cx4="http://schemas.microsoft.com/office/drawing/2016/5/10/chartex" xmlns:cx5="http://schemas.microsoft.com/office/drawing/2016/5/11/chartex" xmlns:cx6="http://schemas.microsoft.com/office/drawing/2016/5/12/chartex" xmlns:cx7="http://schemas.microsoft.com/office/drawing/2016/5/13/chartex" xmlns:cx8="http://schemas.microsoft.com/office/drawing/2016/5/14/chartex" xmlns:mc="http://schemas.openxmlformats.org/markup-compatibility/2006" xmlns:aink="http://schemas.microsoft.com/office/drawing/2016/ink" xmlns:am3d="http://schemas.microsoft.com/office/drawing/2017/model3d" xmlns:o="urn:schemas-microsoft-com:office:office" xmlns:oel="http://schemas.microsoft.com/office/2019/extlst" xmlns:r="http://schemas.openxmlformats.org/officeDocument/2006/relationships" xmlns:m="http://schemas.openxmlformats.org/officeDocument/2006/math" xmlns:v="urn:schemas-microsoft-com:vml" xmlns:wp14="http://schemas.microsoft.com/office/word/2010/wordprocessingDrawing" xmlns:wp="http://schemas.openxmlformats.org/drawingml/2006/wordprocessingDrawing" xmlns:w10="urn:schemas-microsoft-com:office:word" xmlns:w="http://schemas.openxmlformats.org/wordprocessingml/2006/main" xmlns:w14="http://schemas.microsoft.com/office/word/2010/wordml" xmlns:w15="http://schemas.microsoft.com/office/word/2012/wordml" xmlns:w16cex="http://schemas.microsoft.com/office/word/2018/wordml/cex" xmlns:w16cid="http://schemas.microsoft.com/office/word/2016/wordml/cid" xmlns:w16="http://schemas.microsoft.com/office/word/2018/wordml" xmlns:w16du="http://schemas.microsoft.com/office/word/2023/wordml/word16du" xmlns:w16sdtdh="http://schemas.microsoft.com/office/word/2020/wordml/sdtdatahash" xmlns:w16se="http://schemas.microsoft.com/office/word/2015/wordml/symex" xmlns:wpg="http://schemas.microsoft.com/office/word/2010/wordprocessingGroup" xmlns:wpi="http://schemas.microsoft.com/office/word/2010/wordprocessingInk" xmlns:wne="http://schemas.microsoft.com/office/word/2006/wordml" xmlns:wps="http://schemas.microsoft.com/office/word/2010/wordprocessingShape" mc:Ignorable="w14 w15 w16se w16cid w16 w16cex w16sdtdh w16du wp14">
   <w:body>
     <w:p>
       <w:pPr>
@@ -21,6 +21,76 @@
           <w:lang w:val="en-GB"/>
         </w:rPr>
       </w:pPr>
+      <w:r>
+        <w:rPr>
+          <w:lang w:val="en-US"/>
+        </w:rPr>
+        <w:t>Thank you again for your r</w:t>
+      </w:r>
+      <w:r>
+        <w:rPr>
+          <w:lang w:val="en-US"/>
+        </w:rPr>
+        <w:t xml:space="preserve">egistration to </w:t>
+      </w:r>
+      <w:r>
+        <w:rPr>
+          <w:lang w:val="en-US"/>
+        </w:rPr>
+        <w:t>our workshop</w:t>
+      </w:r>
+      <w:r>
+        <w:rPr>
+          <w:lang w:val="en-GB"/>
+        </w:rPr>
+        <w:t xml:space="preserve"> ‘</w:t>
+      </w:r>
+      <w:r>
+        <w:rPr>
+          <w:i/>
+          <w:iCs/>
+          <w:lang w:val="en-GB"/>
+        </w:rPr>
+        <w:t>An interactive train-the-trainer course on PKPD exploration and pharmacometrics problem solving using open-source tools including nlmixr2, PKNCA and ShinyMixR</w:t>
+      </w:r>
+      <w:r>
+        <w:rPr>
+          <w:i/>
+          <w:iCs/>
+          <w:lang w:val="en-GB"/>
+        </w:rPr>
+        <w:t>’</w:t>
+      </w:r>
+      <w:r>
+        <w:rPr>
+          <w:lang w:val="en-GB"/>
+        </w:rPr>
+        <w:t xml:space="preserve">. This email is intended to provide </w:t>
+      </w:r>
+      <w:r>
+        <w:rPr>
+          <w:lang w:val="en-GB"/>
+        </w:rPr>
+        <w:t>you</w:t>
+      </w:r>
+      <w:r>
+        <w:rPr>
+          <w:lang w:val="en-GB"/>
+        </w:rPr>
+        <w:t xml:space="preserve"> with some additional information on the course and a request to provide some additional information on your experience </w:t>
+      </w:r>
+      <w:r>
+        <w:rPr>
+          <w:lang w:val="en-GB"/>
+        </w:rPr>
+        <w:t xml:space="preserve">level </w:t>
+      </w:r>
+      <w:r>
+        <w:rPr>
+          <w:lang w:val="en-GB"/>
+        </w:rPr>
+        <w:t>and contact details.</w:t>
+      </w:r>
     </w:p>
     <w:p>
       <w:pPr>
@@ -30,83 +100,27 @@
       </w:pPr>
       <w:r>
         <w:rPr>
-          <w:lang w:val="en-US"/>
-        </w:rPr>
-        <w:t>Thank you again for your r</w:t>
-      </w:r>
-      <w:r>
-        <w:rPr>
-          <w:lang w:val="en-US"/>
-        </w:rPr>
-        <w:t xml:space="preserve">egistration to </w:t>
-      </w:r>
-      <w:r>
-        <w:rPr>
-          <w:lang w:val="en-US"/>
-        </w:rPr>
-        <w:t>our workshop</w:t>
-      </w:r>
-      <w:r>
-        <w:rPr>
-          <w:lang w:val="en-GB"/>
-        </w:rPr>
-        <w:t xml:space="preserve"> ‘</w:t>
-      </w:r>
-      <w:r>
-        <w:rPr>
-          <w:i/>
-          <w:iCs/>
-          <w:lang w:val="en-GB"/>
-        </w:rPr>
-        <w:t xml:space="preserve">An interactive train-the-trainer course on PKPD exploration and pharmacometrics problem solving using open-source tools including nlmixr2, PKNCA and </w:t>
-      </w:r>
-      <w:proofErr w:type="spellStart"/>
-      <w:r>
-        <w:rPr>
-          <w:i/>
-          <w:iCs/>
-          <w:lang w:val="en-GB"/>
-        </w:rPr>
-        <w:t>ShinyMixR</w:t>
-      </w:r>
-      <w:proofErr w:type="spellEnd"/>
-      <w:r>
-        <w:rPr>
-          <w:i/>
-          <w:iCs/>
-          <w:lang w:val="en-GB"/>
-        </w:rPr>
-        <w:t>’</w:t>
-      </w:r>
-      <w:r>
-        <w:rPr>
-          <w:lang w:val="en-GB"/>
-        </w:rPr>
-        <w:t xml:space="preserve">. This email is intended to provide </w:t>
-      </w:r>
-      <w:r>
-        <w:rPr>
-          <w:lang w:val="en-GB"/>
-        </w:rPr>
-        <w:t>you</w:t>
-      </w:r>
-      <w:r>
-        <w:rPr>
-          <w:lang w:val="en-GB"/>
-        </w:rPr>
-        <w:t xml:space="preserve"> with some additional information on the course and a request to provide some additional information on your experience </w:t>
-      </w:r>
-      <w:r>
-        <w:rPr>
-          <w:lang w:val="en-GB"/>
-        </w:rPr>
-        <w:t xml:space="preserve">level </w:t>
-      </w:r>
-      <w:r>
-        <w:rPr>
-          <w:lang w:val="en-GB"/>
-        </w:rPr>
-        <w:t>and contact details.</w:t>
+          <w:lang w:val="en-GB"/>
+        </w:rPr>
+        <w:t>We will work in small groups during the course</w:t>
+      </w:r>
+      <w:r>
+        <w:rPr>
+          <w:lang w:val="en-GB"/>
+        </w:rPr>
+        <w:t>, and per group, we need at least one laptop with the relevant software installed</w:t>
+      </w:r>
+      <w:r>
+        <w:rPr>
+          <w:lang w:val="en-GB"/>
+        </w:rPr>
+        <w:t xml:space="preserve">. </w:t>
+      </w:r>
+      <w:r>
+        <w:rPr>
+          <w:lang w:val="en-GB"/>
+        </w:rPr>
+        <w:t>If you already know that you will bring your laptop, let us know.</w:t>
       </w:r>
     </w:p>
     <w:p>
@@ -119,46 +133,8 @@
         <w:rPr>
           <w:lang w:val="en-GB"/>
         </w:rPr>
-        <w:t>We will work in small groups during the course</w:t>
-      </w:r>
-      <w:r>
-        <w:rPr>
-          <w:lang w:val="en-GB"/>
-        </w:rPr>
-        <w:t>, and per group, we need at least one laptop with the relevant software installed</w:t>
-      </w:r>
-      <w:r>
-        <w:rPr>
-          <w:lang w:val="en-GB"/>
-        </w:rPr>
-        <w:t xml:space="preserve">. </w:t>
-      </w:r>
-      <w:r>
-        <w:rPr>
-          <w:lang w:val="en-GB"/>
-        </w:rPr>
-        <w:t>If you already know that you will bring your laptop, let us know.</w:t>
-      </w:r>
-    </w:p>
-    <w:p>
-      <w:pPr>
-        <w:rPr>
-          <w:lang w:val="en-GB"/>
-        </w:rPr>
-      </w:pPr>
-      <w:r>
-        <w:rPr>
-          <w:lang w:val="en-GB"/>
-        </w:rPr>
         <w:t>To optimize the learning experience, we would like to assign the groups based on your experience level related to the topics of the course. Could you please indicate your experience level below by selecting one option?</w:t>
       </w:r>
-    </w:p>
-    <w:p>
-      <w:pPr>
-        <w:rPr>
-          <w:lang w:val="en-GB"/>
-        </w:rPr>
-      </w:pPr>
     </w:p>
     <w:p>
       <w:pPr>
@@ -311,7 +287,19 @@
         <w:rPr>
           <w:lang w:val="en-GB"/>
         </w:rPr>
-        <w:t>nlmiXr2</w:t>
+        <w:t>nlmi</w:t>
+      </w:r>
+      <w:r>
+        <w:rPr>
+          <w:lang w:val="en-GB"/>
+        </w:rPr>
+        <w:t>x</w:t>
+      </w:r>
+      <w:r>
+        <w:rPr>
+          <w:lang w:val="en-GB"/>
+        </w:rPr>
+        <w:t>r2</w:t>
       </w:r>
       <w:r>
         <w:rPr>
@@ -497,19 +485,7 @@
         <w:rPr>
           <w:lang w:val="en-GB"/>
         </w:rPr>
-        <w:t xml:space="preserve">What is your experience level for the </w:t>
-      </w:r>
-      <w:r>
-        <w:rPr>
-          <w:lang w:val="en-GB"/>
-        </w:rPr>
-        <w:t>PK/PD</w:t>
-      </w:r>
-      <w:r>
-        <w:rPr>
-          <w:lang w:val="en-GB"/>
-        </w:rPr>
-        <w:t xml:space="preserve"> of drugs? </w:t>
+        <w:t xml:space="preserve">What is your experience level for the PK/PD of drugs? </w:t>
       </w:r>
       <w:r>
         <w:rPr>
@@ -562,31 +538,65 @@
     </w:p>
     <w:p>
       <w:pPr>
-        <w:pStyle w:val="ListParagraph"/>
-        <w:rPr>
-          <w:i/>
-          <w:iCs/>
-          <w:lang w:val="en-GB"/>
-        </w:rPr>
-      </w:pPr>
+        <w:rPr>
+          <w:lang w:val="en-US"/>
+        </w:rPr>
+      </w:pPr>
+      <w:r>
+        <w:rPr>
+          <w:lang w:val="en-US"/>
+        </w:rPr>
+        <w:t>I</w:t>
+      </w:r>
+      <w:r>
+        <w:rPr>
+          <w:lang w:val="en-US"/>
+        </w:rPr>
+        <w:t xml:space="preserve">n the coming month, we will come back to you with instructions on installation of the required software and provide you with some </w:t>
+      </w:r>
+      <w:r>
+        <w:rPr>
+          <w:lang w:val="en-US"/>
+        </w:rPr>
+        <w:t xml:space="preserve">more </w:t>
+      </w:r>
+      <w:r>
+        <w:rPr>
+          <w:lang w:val="en-US"/>
+        </w:rPr>
+        <w:t xml:space="preserve">practical details. We look forward to meeting you in person in </w:t>
+      </w:r>
+      <w:r>
+        <w:rPr>
+          <w:lang w:val="en-US"/>
+        </w:rPr>
+        <w:t>Bogota</w:t>
+      </w:r>
+      <w:r>
+        <w:rPr>
+          <w:lang w:val="en-US"/>
+        </w:rPr>
+        <w:t xml:space="preserve">, </w:t>
+      </w:r>
+      <w:r>
+        <w:rPr>
+          <w:lang w:val="en-US"/>
+        </w:rPr>
+        <w:t>Columbia</w:t>
+      </w:r>
+      <w:r>
+        <w:rPr>
+          <w:lang w:val="en-US"/>
+        </w:rPr>
+        <w:t>!</w:t>
+      </w:r>
     </w:p>
     <w:p>
       <w:pPr>
-        <w:pStyle w:val="ListParagraph"/>
-        <w:rPr>
-          <w:i/>
-          <w:iCs/>
-          <w:lang w:val="en-GB"/>
-        </w:rPr>
-      </w:pPr>
-      <w:commentRangeStart w:id="0"/>
-      <w:commentRangeEnd w:id="0"/>
-      <w:r>
-        <w:rPr>
-          <w:rStyle w:val="CommentReference"/>
-        </w:rPr>
-        <w:commentReference w:id="0"/>
-      </w:r>
+        <w:rPr>
+          <w:lang w:val="en-US"/>
+        </w:rPr>
+      </w:pPr>
     </w:p>
     <w:p>
       <w:pPr>
@@ -598,49 +608,7 @@
         <w:rPr>
           <w:lang w:val="en-US"/>
         </w:rPr>
-        <w:t>I</w:t>
-      </w:r>
-      <w:r>
-        <w:rPr>
-          <w:lang w:val="en-US"/>
-        </w:rPr>
-        <w:t xml:space="preserve">n the coming month, we will come back to you with instructions on installation of the required software and provide you with some </w:t>
-      </w:r>
-      <w:r>
-        <w:rPr>
-          <w:lang w:val="en-US"/>
-        </w:rPr>
-        <w:t xml:space="preserve">more </w:t>
-      </w:r>
-      <w:r>
-        <w:rPr>
-          <w:lang w:val="en-US"/>
-        </w:rPr>
-        <w:t xml:space="preserve">practical details. We look forward to meeting you in person in </w:t>
-      </w:r>
-      <w:r>
-        <w:rPr>
-          <w:lang w:val="en-US"/>
-        </w:rPr>
-        <w:t>Bogota</w:t>
-      </w:r>
-      <w:r>
-        <w:rPr>
-          <w:lang w:val="en-US"/>
-        </w:rPr>
-        <w:t xml:space="preserve">, </w:t>
-      </w:r>
-      <w:r>
-        <w:rPr>
-          <w:lang w:val="en-US"/>
-        </w:rPr>
-        <w:t>Columbia</w:t>
-      </w:r>
-      <w:r>
-        <w:rPr>
-          <w:lang w:val="en-US"/>
-        </w:rPr>
-        <w:t>!</w:t>
+        <w:t xml:space="preserve">Kind regards, </w:t>
       </w:r>
     </w:p>
     <w:p>
@@ -649,26 +617,6 @@
           <w:lang w:val="en-US"/>
         </w:rPr>
       </w:pPr>
-    </w:p>
-    <w:p>
-      <w:pPr>
-        <w:rPr>
-          <w:lang w:val="en-US"/>
-        </w:rPr>
-      </w:pPr>
-      <w:r>
-        <w:rPr>
-          <w:lang w:val="en-US"/>
-        </w:rPr>
-        <w:t xml:space="preserve">Kind regards, </w:t>
-      </w:r>
-    </w:p>
-    <w:p>
-      <w:pPr>
-        <w:rPr>
-          <w:lang w:val="en-US"/>
-        </w:rPr>
-      </w:pPr>
       <w:r>
         <w:rPr>
           <w:lang w:val="en-US"/>
@@ -693,27 +641,6 @@
         </w:rPr>
         <w:t>nd Bill Denney!</w:t>
       </w:r>
-    </w:p>
-    <w:p>
-      <w:pPr>
-        <w:rPr>
-          <w:lang w:val="en-US"/>
-        </w:rPr>
-      </w:pPr>
-    </w:p>
-    <w:p>
-      <w:pPr>
-        <w:rPr>
-          <w:lang w:val="en-US"/>
-        </w:rPr>
-      </w:pPr>
-    </w:p>
-    <w:p>
-      <w:pPr>
-        <w:rPr>
-          <w:lang w:val="en-US"/>
-        </w:rPr>
-      </w:pPr>
     </w:p>
     <w:sectPr>
       <w:pgSz w:w="11906" w:h="16838"/>
@@ -725,47 +652,8 @@
 </w:document>
 </file>
 
-<file path=word/comments.xml><?xml version="1.0" encoding="utf-8"?>
-<w:comments xmlns:wpc="http://schemas.microsoft.com/office/word/2010/wordprocessingCanvas" xmlns:cx="http://schemas.microsoft.com/office/drawing/2014/chartex" xmlns:cx1="http://schemas.microsoft.com/office/drawing/2015/9/8/chartex" xmlns:cx2="http://schemas.microsoft.com/office/drawing/2015/10/21/chartex" xmlns:cx3="http://schemas.microsoft.com/office/drawing/2016/5/9/chartex" xmlns:cx4="http://schemas.microsoft.com/office/drawing/2016/5/10/chartex" xmlns:cx5="http://schemas.microsoft.com/office/drawing/2016/5/11/chartex" xmlns:cx6="http://schemas.microsoft.com/office/drawing/2016/5/12/chartex" xmlns:cx7="http://schemas.microsoft.com/office/drawing/2016/5/13/chartex" xmlns:cx8="http://schemas.microsoft.com/office/drawing/2016/5/14/chartex" xmlns:mc="http://schemas.openxmlformats.org/markup-compatibility/2006" xmlns:aink="http://schemas.microsoft.com/office/drawing/2016/ink" xmlns:am3d="http://schemas.microsoft.com/office/drawing/2017/model3d" xmlns:o="urn:schemas-microsoft-com:office:office" xmlns:oel="http://schemas.microsoft.com/office/2019/extlst" xmlns:r="http://schemas.openxmlformats.org/officeDocument/2006/relationships" xmlns:m="http://schemas.openxmlformats.org/officeDocument/2006/math" xmlns:v="urn:schemas-microsoft-com:vml" xmlns:wp14="http://schemas.microsoft.com/office/word/2010/wordprocessingDrawing" xmlns:wp="http://schemas.openxmlformats.org/drawingml/2006/wordprocessingDrawing" xmlns:w10="urn:schemas-microsoft-com:office:word" xmlns:w="http://schemas.openxmlformats.org/wordprocessingml/2006/main" xmlns:w14="http://schemas.microsoft.com/office/word/2010/wordml" xmlns:w15="http://schemas.microsoft.com/office/word/2012/wordml" xmlns:w16cex="http://schemas.microsoft.com/office/word/2018/wordml/cex" xmlns:w16cid="http://schemas.microsoft.com/office/word/2016/wordml/cid" xmlns:w16="http://schemas.microsoft.com/office/word/2018/wordml" xmlns:w16sdtdh="http://schemas.microsoft.com/office/word/2020/wordml/sdtdatahash" xmlns:w16se="http://schemas.microsoft.com/office/word/2015/wordml/symex" xmlns:wpg="http://schemas.microsoft.com/office/word/2010/wordprocessingGroup" xmlns:wpi="http://schemas.microsoft.com/office/word/2010/wordprocessingInk" xmlns:wne="http://schemas.microsoft.com/office/word/2006/wordml" xmlns:wps="http://schemas.microsoft.com/office/word/2010/wordprocessingShape" mc:Ignorable="w14 w15 w16se w16cid w16 w16cex w16sdtdh wp14">
-  <w:comment w:id="0" w:author="Anne Keunecke" w:date="2024-02-27T16:14:00Z" w:initials="AK">
-    <w:p>
-      <w:pPr>
-        <w:pStyle w:val="CommentText"/>
-      </w:pPr>
-      <w:r>
-        <w:rPr>
-          <w:rStyle w:val="CommentReference"/>
-        </w:rPr>
-        <w:annotationRef/>
-      </w:r>
-      <w:r>
-        <w:t>Do we have any recommended reading?</w:t>
-      </w:r>
-    </w:p>
-  </w:comment>
-</w:comments>
-</file>
-
-<file path=word/commentsExtended.xml><?xml version="1.0" encoding="utf-8"?>
-<w15:commentsEx xmlns:wpc="http://schemas.microsoft.com/office/word/2010/wordprocessingCanvas" xmlns:cx="http://schemas.microsoft.com/office/drawing/2014/chartex" xmlns:cx1="http://schemas.microsoft.com/office/drawing/2015/9/8/chartex" xmlns:cx2="http://schemas.microsoft.com/office/drawing/2015/10/21/chartex" xmlns:cx3="http://schemas.microsoft.com/office/drawing/2016/5/9/chartex" xmlns:cx4="http://schemas.microsoft.com/office/drawing/2016/5/10/chartex" xmlns:cx5="http://schemas.microsoft.com/office/drawing/2016/5/11/chartex" xmlns:cx6="http://schemas.microsoft.com/office/drawing/2016/5/12/chartex" xmlns:cx7="http://schemas.microsoft.com/office/drawing/2016/5/13/chartex" xmlns:cx8="http://schemas.microsoft.com/office/drawing/2016/5/14/chartex" xmlns:mc="http://schemas.openxmlformats.org/markup-compatibility/2006" xmlns:aink="http://schemas.microsoft.com/office/drawing/2016/ink" xmlns:am3d="http://schemas.microsoft.com/office/drawing/2017/model3d" xmlns:o="urn:schemas-microsoft-com:office:office" xmlns:oel="http://schemas.microsoft.com/office/2019/extlst" xmlns:r="http://schemas.openxmlformats.org/officeDocument/2006/relationships" xmlns:m="http://schemas.openxmlformats.org/officeDocument/2006/math" xmlns:v="urn:schemas-microsoft-com:vml" xmlns:wp14="http://schemas.microsoft.com/office/word/2010/wordprocessingDrawing" xmlns:wp="http://schemas.openxmlformats.org/drawingml/2006/wordprocessingDrawing" xmlns:w10="urn:schemas-microsoft-com:office:word" xmlns:w="http://schemas.openxmlformats.org/wordprocessingml/2006/main" xmlns:w14="http://schemas.microsoft.com/office/word/2010/wordml" xmlns:w15="http://schemas.microsoft.com/office/word/2012/wordml" xmlns:w16cex="http://schemas.microsoft.com/office/word/2018/wordml/cex" xmlns:w16cid="http://schemas.microsoft.com/office/word/2016/wordml/cid" xmlns:w16="http://schemas.microsoft.com/office/word/2018/wordml" xmlns:w16sdtdh="http://schemas.microsoft.com/office/word/2020/wordml/sdtdatahash" xmlns:w16se="http://schemas.microsoft.com/office/word/2015/wordml/symex" xmlns:wpg="http://schemas.microsoft.com/office/word/2010/wordprocessingGroup" xmlns:wpi="http://schemas.microsoft.com/office/word/2010/wordprocessingInk" xmlns:wne="http://schemas.microsoft.com/office/word/2006/wordml" xmlns:wps="http://schemas.microsoft.com/office/word/2010/wordprocessingShape" mc:Ignorable="w14 w15 w16se w16cid w16 w16cex w16sdtdh wp14">
-  <w15:commentEx w15:paraId="57C49901" w15:done="0"/>
-</w15:commentsEx>
-</file>
-
-<file path=word/commentsExtensible.xml><?xml version="1.0" encoding="utf-8"?>
-<w16cex:commentsExtensible xmlns:wpc="http://schemas.microsoft.com/office/word/2010/wordprocessingCanvas" xmlns:cx="http://schemas.microsoft.com/office/drawing/2014/chartex" xmlns:cx1="http://schemas.microsoft.com/office/drawing/2015/9/8/chartex" xmlns:cx2="http://schemas.microsoft.com/office/drawing/2015/10/21/chartex" xmlns:cx3="http://schemas.microsoft.com/office/drawing/2016/5/9/chartex" xmlns:cx4="http://schemas.microsoft.com/office/drawing/2016/5/10/chartex" xmlns:cx5="http://schemas.microsoft.com/office/drawing/2016/5/11/chartex" xmlns:cx6="http://schemas.microsoft.com/office/drawing/2016/5/12/chartex" xmlns:cx7="http://schemas.microsoft.com/office/drawing/2016/5/13/chartex" xmlns:cx8="http://schemas.microsoft.com/office/drawing/2016/5/14/chartex" xmlns:cr="http://schemas.microsoft.com/office/comments/2020/reactions" xmlns:mc="http://schemas.openxmlformats.org/markup-compatibility/2006" xmlns:aink="http://schemas.microsoft.com/office/drawing/2016/ink" xmlns:am3d="http://schemas.microsoft.com/office/drawing/2017/model3d" xmlns:o="urn:schemas-microsoft-com:office:office" xmlns:oel="http://schemas.microsoft.com/office/2019/extlst" xmlns:r="http://schemas.openxmlformats.org/officeDocument/2006/relationships" xmlns:m="http://schemas.openxmlformats.org/officeDocument/2006/math" xmlns:v="urn:schemas-microsoft-com:vml" xmlns:wp14="http://schemas.microsoft.com/office/word/2010/wordprocessingDrawing" xmlns:wp="http://schemas.openxmlformats.org/drawingml/2006/wordprocessingDrawing" xmlns:w10="urn:schemas-microsoft-com:office:word" xmlns:w="http://schemas.openxmlformats.org/wordprocessingml/2006/main" xmlns:w14="http://schemas.microsoft.com/office/word/2010/wordml" xmlns:w15="http://schemas.microsoft.com/office/word/2012/wordml" xmlns:w16cex="http://schemas.microsoft.com/office/word/2018/wordml/cex" xmlns:w16cid="http://schemas.microsoft.com/office/word/2016/wordml/cid" xmlns:w16="http://schemas.microsoft.com/office/word/2018/wordml" xmlns:w16sdtdh="http://schemas.microsoft.com/office/word/2020/wordml/sdtdatahash" xmlns:w16se="http://schemas.microsoft.com/office/word/2015/wordml/symex" xmlns:wpg="http://schemas.microsoft.com/office/word/2010/wordprocessingGroup" xmlns:wpi="http://schemas.microsoft.com/office/word/2010/wordprocessingInk" xmlns:wne="http://schemas.microsoft.com/office/word/2006/wordml" xmlns:wps="http://schemas.microsoft.com/office/word/2010/wordprocessingShape" mc:Ignorable="w14 w15 w16se w16cid w16 w16cex w16sdtdh cr wp14">
-  <w16cex:commentExtensible w16cex:durableId="2D109F3E" w16cex:dateUtc="2024-02-27T15:14:00Z"/>
-</w16cex:commentsExtensible>
-</file>
-
-<file path=word/commentsIds.xml><?xml version="1.0" encoding="utf-8"?>
-<w16cid:commentsIds xmlns:wpc="http://schemas.microsoft.com/office/word/2010/wordprocessingCanvas" xmlns:cx="http://schemas.microsoft.com/office/drawing/2014/chartex" xmlns:cx1="http://schemas.microsoft.com/office/drawing/2015/9/8/chartex" xmlns:cx2="http://schemas.microsoft.com/office/drawing/2015/10/21/chartex" xmlns:cx3="http://schemas.microsoft.com/office/drawing/2016/5/9/chartex" xmlns:cx4="http://schemas.microsoft.com/office/drawing/2016/5/10/chartex" xmlns:cx5="http://schemas.microsoft.com/office/drawing/2016/5/11/chartex" xmlns:cx6="http://schemas.microsoft.com/office/drawing/2016/5/12/chartex" xmlns:cx7="http://schemas.microsoft.com/office/drawing/2016/5/13/chartex" xmlns:cx8="http://schemas.microsoft.com/office/drawing/2016/5/14/chartex" xmlns:mc="http://schemas.openxmlformats.org/markup-compatibility/2006" xmlns:aink="http://schemas.microsoft.com/office/drawing/2016/ink" xmlns:am3d="http://schemas.microsoft.com/office/drawing/2017/model3d" xmlns:o="urn:schemas-microsoft-com:office:office" xmlns:oel="http://schemas.microsoft.com/office/2019/extlst" xmlns:r="http://schemas.openxmlformats.org/officeDocument/2006/relationships" xmlns:m="http://schemas.openxmlformats.org/officeDocument/2006/math" xmlns:v="urn:schemas-microsoft-com:vml" xmlns:wp14="http://schemas.microsoft.com/office/word/2010/wordprocessingDrawing" xmlns:wp="http://schemas.openxmlformats.org/drawingml/2006/wordprocessingDrawing" xmlns:w10="urn:schemas-microsoft-com:office:word" xmlns:w="http://schemas.openxmlformats.org/wordprocessingml/2006/main" xmlns:w14="http://schemas.microsoft.com/office/word/2010/wordml" xmlns:w15="http://schemas.microsoft.com/office/word/2012/wordml" xmlns:w16cex="http://schemas.microsoft.com/office/word/2018/wordml/cex" xmlns:w16cid="http://schemas.microsoft.com/office/word/2016/wordml/cid" xmlns:w16="http://schemas.microsoft.com/office/word/2018/wordml" xmlns:w16sdtdh="http://schemas.microsoft.com/office/word/2020/wordml/sdtdatahash" xmlns:w16se="http://schemas.microsoft.com/office/word/2015/wordml/symex" xmlns:wpg="http://schemas.microsoft.com/office/word/2010/wordprocessingGroup" xmlns:wpi="http://schemas.microsoft.com/office/word/2010/wordprocessingInk" xmlns:wne="http://schemas.microsoft.com/office/word/2006/wordml" xmlns:wps="http://schemas.microsoft.com/office/word/2010/wordprocessingShape" mc:Ignorable="w14 w15 w16se w16cid w16 w16cex w16sdtdh wp14">
-  <w16cid:commentId w16cid:paraId="57C49901" w16cid:durableId="2D109F3E"/>
-</w16cid:commentsIds>
-</file>
-
 <file path=word/numbering.xml><?xml version="1.0" encoding="utf-8"?>
-<w:numbering xmlns:wpc="http://schemas.microsoft.com/office/word/2010/wordprocessingCanvas" xmlns:cx="http://schemas.microsoft.com/office/drawing/2014/chartex" xmlns:cx1="http://schemas.microsoft.com/office/drawing/2015/9/8/chartex" xmlns:cx2="http://schemas.microsoft.com/office/drawing/2015/10/21/chartex" xmlns:cx3="http://schemas.microsoft.com/office/drawing/2016/5/9/chartex" xmlns:cx4="http://schemas.microsoft.com/office/drawing/2016/5/10/chartex" xmlns:cx5="http://schemas.microsoft.com/office/drawing/2016/5/11/chartex" xmlns:cx6="http://schemas.microsoft.com/office/drawing/2016/5/12/chartex" xmlns:cx7="http://schemas.microsoft.com/office/drawing/2016/5/13/chartex" xmlns:cx8="http://schemas.microsoft.com/office/drawing/2016/5/14/chartex" xmlns:mc="http://schemas.openxmlformats.org/markup-compatibility/2006" xmlns:aink="http://schemas.microsoft.com/office/drawing/2016/ink" xmlns:am3d="http://schemas.microsoft.com/office/drawing/2017/model3d" xmlns:o="urn:schemas-microsoft-com:office:office" xmlns:oel="http://schemas.microsoft.com/office/2019/extlst" xmlns:r="http://schemas.openxmlformats.org/officeDocument/2006/relationships" xmlns:m="http://schemas.openxmlformats.org/officeDocument/2006/math" xmlns:v="urn:schemas-microsoft-com:vml" xmlns:wp14="http://schemas.microsoft.com/office/word/2010/wordprocessingDrawing" xmlns:wp="http://schemas.openxmlformats.org/drawingml/2006/wordprocessingDrawing" xmlns:w10="urn:schemas-microsoft-com:office:word" xmlns:w="http://schemas.openxmlformats.org/wordprocessingml/2006/main" xmlns:w14="http://schemas.microsoft.com/office/word/2010/wordml" xmlns:w15="http://schemas.microsoft.com/office/word/2012/wordml" xmlns:w16cex="http://schemas.microsoft.com/office/word/2018/wordml/cex" xmlns:w16cid="http://schemas.microsoft.com/office/word/2016/wordml/cid" xmlns:w16="http://schemas.microsoft.com/office/word/2018/wordml" xmlns:w16sdtdh="http://schemas.microsoft.com/office/word/2020/wordml/sdtdatahash" xmlns:w16se="http://schemas.microsoft.com/office/word/2015/wordml/symex" xmlns:wpg="http://schemas.microsoft.com/office/word/2010/wordprocessingGroup" xmlns:wpi="http://schemas.microsoft.com/office/word/2010/wordprocessingInk" xmlns:wne="http://schemas.microsoft.com/office/word/2006/wordml" xmlns:wps="http://schemas.microsoft.com/office/word/2010/wordprocessingShape" mc:Ignorable="w14 w15 w16se w16cid w16 w16cex w16sdtdh wp14">
+<w:numbering xmlns:wpc="http://schemas.microsoft.com/office/word/2010/wordprocessingCanvas" xmlns:cx="http://schemas.microsoft.com/office/drawing/2014/chartex" xmlns:cx1="http://schemas.microsoft.com/office/drawing/2015/9/8/chartex" xmlns:cx2="http://schemas.microsoft.com/office/drawing/2015/10/21/chartex" xmlns:cx3="http://schemas.microsoft.com/office/drawing/2016/5/9/chartex" xmlns:cx4="http://schemas.microsoft.com/office/drawing/2016/5/10/chartex" xmlns:cx5="http://schemas.microsoft.com/office/drawing/2016/5/11/chartex" xmlns:cx6="http://schemas.microsoft.com/office/drawing/2016/5/12/chartex" xmlns:cx7="http://schemas.microsoft.com/office/drawing/2016/5/13/chartex" xmlns:cx8="http://schemas.microsoft.com/office/drawing/2016/5/14/chartex" xmlns:mc="http://schemas.openxmlformats.org/markup-compatibility/2006" xmlns:aink="http://schemas.microsoft.com/office/drawing/2016/ink" xmlns:am3d="http://schemas.microsoft.com/office/drawing/2017/model3d" xmlns:o="urn:schemas-microsoft-com:office:office" xmlns:oel="http://schemas.microsoft.com/office/2019/extlst" xmlns:r="http://schemas.openxmlformats.org/officeDocument/2006/relationships" xmlns:m="http://schemas.openxmlformats.org/officeDocument/2006/math" xmlns:v="urn:schemas-microsoft-com:vml" xmlns:wp14="http://schemas.microsoft.com/office/word/2010/wordprocessingDrawing" xmlns:wp="http://schemas.openxmlformats.org/drawingml/2006/wordprocessingDrawing" xmlns:w10="urn:schemas-microsoft-com:office:word" xmlns:w="http://schemas.openxmlformats.org/wordprocessingml/2006/main" xmlns:w14="http://schemas.microsoft.com/office/word/2010/wordml" xmlns:w15="http://schemas.microsoft.com/office/word/2012/wordml" xmlns:w16cex="http://schemas.microsoft.com/office/word/2018/wordml/cex" xmlns:w16cid="http://schemas.microsoft.com/office/word/2016/wordml/cid" xmlns:w16="http://schemas.microsoft.com/office/word/2018/wordml" xmlns:w16du="http://schemas.microsoft.com/office/word/2023/wordml/word16du" xmlns:w16sdtdh="http://schemas.microsoft.com/office/word/2020/wordml/sdtdatahash" xmlns:w16se="http://schemas.microsoft.com/office/word/2015/wordml/symex" xmlns:wpg="http://schemas.microsoft.com/office/word/2010/wordprocessingGroup" xmlns:wpi="http://schemas.microsoft.com/office/word/2010/wordprocessingInk" xmlns:wne="http://schemas.microsoft.com/office/word/2006/wordml" xmlns:wps="http://schemas.microsoft.com/office/word/2010/wordprocessingShape" mc:Ignorable="w14 w15 w16se w16cid w16 w16cex w16sdtdh w16du wp14">
   <w:abstractNum w:abstractNumId="0" w15:restartNumberingAfterBreak="0">
     <w:nsid w:val="27E11FB0"/>
     <w:multiLevelType w:val="hybridMultilevel"/>
@@ -884,16 +772,8 @@
 </w:numbering>
 </file>
 
-<file path=word/people.xml><?xml version="1.0" encoding="utf-8"?>
-<w15:people xmlns:wpc="http://schemas.microsoft.com/office/word/2010/wordprocessingCanvas" xmlns:cx="http://schemas.microsoft.com/office/drawing/2014/chartex" xmlns:cx1="http://schemas.microsoft.com/office/drawing/2015/9/8/chartex" xmlns:cx2="http://schemas.microsoft.com/office/drawing/2015/10/21/chartex" xmlns:cx3="http://schemas.microsoft.com/office/drawing/2016/5/9/chartex" xmlns:cx4="http://schemas.microsoft.com/office/drawing/2016/5/10/chartex" xmlns:cx5="http://schemas.microsoft.com/office/drawing/2016/5/11/chartex" xmlns:cx6="http://schemas.microsoft.com/office/drawing/2016/5/12/chartex" xmlns:cx7="http://schemas.microsoft.com/office/drawing/2016/5/13/chartex" xmlns:cx8="http://schemas.microsoft.com/office/drawing/2016/5/14/chartex" xmlns:mc="http://schemas.openxmlformats.org/markup-compatibility/2006" xmlns:aink="http://schemas.microsoft.com/office/drawing/2016/ink" xmlns:am3d="http://schemas.microsoft.com/office/drawing/2017/model3d" xmlns:o="urn:schemas-microsoft-com:office:office" xmlns:oel="http://schemas.microsoft.com/office/2019/extlst" xmlns:r="http://schemas.openxmlformats.org/officeDocument/2006/relationships" xmlns:m="http://schemas.openxmlformats.org/officeDocument/2006/math" xmlns:v="urn:schemas-microsoft-com:vml" xmlns:wp14="http://schemas.microsoft.com/office/word/2010/wordprocessingDrawing" xmlns:wp="http://schemas.openxmlformats.org/drawingml/2006/wordprocessingDrawing" xmlns:w10="urn:schemas-microsoft-com:office:word" xmlns:w="http://schemas.openxmlformats.org/wordprocessingml/2006/main" xmlns:w14="http://schemas.microsoft.com/office/word/2010/wordml" xmlns:w15="http://schemas.microsoft.com/office/word/2012/wordml" xmlns:w16cex="http://schemas.microsoft.com/office/word/2018/wordml/cex" xmlns:w16cid="http://schemas.microsoft.com/office/word/2016/wordml/cid" xmlns:w16="http://schemas.microsoft.com/office/word/2018/wordml" xmlns:w16sdtdh="http://schemas.microsoft.com/office/word/2020/wordml/sdtdatahash" xmlns:w16se="http://schemas.microsoft.com/office/word/2015/wordml/symex" xmlns:wpg="http://schemas.microsoft.com/office/word/2010/wordprocessingGroup" xmlns:wpi="http://schemas.microsoft.com/office/word/2010/wordprocessingInk" xmlns:wne="http://schemas.microsoft.com/office/word/2006/wordml" xmlns:wps="http://schemas.microsoft.com/office/word/2010/wordprocessingShape" mc:Ignorable="w14 w15 w16se w16cid w16 w16cex w16sdtdh wp14">
-  <w15:person w15:author="Anne Keunecke">
-    <w15:presenceInfo w15:providerId="AD" w15:userId="S::a.keunecke@lapp.nl::f1b3df08-2926-44ff-a1b9-35d425fa98a5"/>
-  </w15:person>
-</w15:people>
-</file>
-
 <file path=word/styles.xml><?xml version="1.0" encoding="utf-8"?>
-<w:styles xmlns:mc="http://schemas.openxmlformats.org/markup-compatibility/2006" xmlns:r="http://schemas.openxmlformats.org/officeDocument/2006/relationships" xmlns:w="http://schemas.openxmlformats.org/wordprocessingml/2006/main" xmlns:w14="http://schemas.microsoft.com/office/word/2010/wordml" xmlns:w15="http://schemas.microsoft.com/office/word/2012/wordml" xmlns:w16cex="http://schemas.microsoft.com/office/word/2018/wordml/cex" xmlns:w16cid="http://schemas.microsoft.com/office/word/2016/wordml/cid" xmlns:w16="http://schemas.microsoft.com/office/word/2018/wordml" xmlns:w16sdtdh="http://schemas.microsoft.com/office/word/2020/wordml/sdtdatahash" xmlns:w16se="http://schemas.microsoft.com/office/word/2015/wordml/symex" mc:Ignorable="w14 w15 w16se w16cid w16 w16cex w16sdtdh">
+<w:styles xmlns:mc="http://schemas.openxmlformats.org/markup-compatibility/2006" xmlns:r="http://schemas.openxmlformats.org/officeDocument/2006/relationships" xmlns:w="http://schemas.openxmlformats.org/wordprocessingml/2006/main" xmlns:w14="http://schemas.microsoft.com/office/word/2010/wordml" xmlns:w15="http://schemas.microsoft.com/office/word/2012/wordml" xmlns:w16cex="http://schemas.microsoft.com/office/word/2018/wordml/cex" xmlns:w16cid="http://schemas.microsoft.com/office/word/2016/wordml/cid" xmlns:w16="http://schemas.microsoft.com/office/word/2018/wordml" xmlns:w16du="http://schemas.microsoft.com/office/word/2023/wordml/word16du" xmlns:w16sdtdh="http://schemas.microsoft.com/office/word/2020/wordml/sdtdatahash" xmlns:w16se="http://schemas.microsoft.com/office/word/2015/wordml/symex" mc:Ignorable="w14 w15 w16se w16cid w16 w16cex w16sdtdh w16du">
   <w:docDefaults>
     <w:rPrDefault>
       <w:rPr>

</xml_diff>